<commit_message>
add remaining outputs of question 7
</commit_message>
<xml_diff>
--- a/Algorithms/Lab5/Lab5ProgrammingAlgorithmsandPatternsVishnuNarayanan.docx
+++ b/Algorithms/Lab5/Lab5ProgrammingAlgorithmsandPatternsVishnuNarayanan.docx
@@ -350,7 +350,6 @@
       </w:r>
     </w:p>
     <w:p>
-      <w:bookmarkStart w:id="0" w:name="_GoBack"/>
       <w:r>
         <w:rPr>
           <w:noProof/>
@@ -402,7 +401,6 @@
           </wp:inline>
         </w:drawing>
       </w:r>
-      <w:bookmarkEnd w:id="0"/>
     </w:p>
     <w:p>
       <w:pPr>
@@ -418,10 +416,7 @@
         <w:pStyle w:val="Heading1"/>
       </w:pPr>
       <w:r>
-        <w:t xml:space="preserve">5. </w:t>
-      </w:r>
-      <w:r>
-        <w:t>Applying Lambda Expressions to HashSet collection</w:t>
+        <w:t>5. Applying Lambda Expressions to HashSet collection</w:t>
       </w:r>
     </w:p>
     <w:p>
@@ -440,11 +435,574 @@
         <w:pStyle w:val="Heading1"/>
       </w:pPr>
       <w:r>
-        <w:t xml:space="preserve">7. </w:t>
-      </w:r>
-      <w:r>
-        <w:t>Applying Stream Processing to HashMap collection</w:t>
-      </w:r>
+        <w:t>7. Applying Stream Processing to HashMap collection</w:t>
+      </w:r>
+    </w:p>
+    <w:p>
+      <w:r>
+        <w:rPr>
+          <w:noProof/>
+        </w:rPr>
+        <w:drawing>
+          <wp:inline distT="0" distB="0" distL="0" distR="0" wp14:anchorId="349E4E54" wp14:editId="4E8EFB26">
+            <wp:extent cx="3572374" cy="2105319"/>
+            <wp:effectExtent l="38100" t="38100" r="47625" b="47625"/>
+            <wp:docPr id="9" name="Picture 9"/>
+            <wp:cNvGraphicFramePr>
+              <a:graphicFrameLocks xmlns:a="http://schemas.openxmlformats.org/drawingml/2006/main" noChangeAspect="1"/>
+            </wp:cNvGraphicFramePr>
+            <a:graphic xmlns:a="http://schemas.openxmlformats.org/drawingml/2006/main">
+              <a:graphicData uri="http://schemas.openxmlformats.org/drawingml/2006/picture">
+                <pic:pic xmlns:pic="http://schemas.openxmlformats.org/drawingml/2006/picture">
+                  <pic:nvPicPr>
+                    <pic:cNvPr id="9" name="7.1 size and keys of hashmap using lambda exp.PNG"/>
+                    <pic:cNvPicPr/>
+                  </pic:nvPicPr>
+                  <pic:blipFill>
+                    <a:blip r:embed="rId14">
+                      <a:extLst>
+                        <a:ext uri="{28A0092B-C50C-407E-A947-70E740481C1C}">
+                          <a14:useLocalDpi xmlns:a14="http://schemas.microsoft.com/office/drawing/2010/main" val="0"/>
+                        </a:ext>
+                      </a:extLst>
+                    </a:blip>
+                    <a:stretch>
+                      <a:fillRect/>
+                    </a:stretch>
+                  </pic:blipFill>
+                  <pic:spPr>
+                    <a:xfrm>
+                      <a:off x="0" y="0"/>
+                      <a:ext cx="3572374" cy="2105319"/>
+                    </a:xfrm>
+                    <a:prstGeom prst="rect">
+                      <a:avLst/>
+                    </a:prstGeom>
+                    <a:ln w="38100">
+                      <a:solidFill>
+                        <a:schemeClr val="tx1"/>
+                      </a:solidFill>
+                    </a:ln>
+                  </pic:spPr>
+                </pic:pic>
+              </a:graphicData>
+            </a:graphic>
+          </wp:inline>
+        </w:drawing>
+      </w:r>
+      <w:r>
+        <w:rPr>
+          <w:noProof/>
+        </w:rPr>
+        <w:drawing>
+          <wp:inline distT="0" distB="0" distL="0" distR="0" wp14:anchorId="68261B15" wp14:editId="52C245FF">
+            <wp:extent cx="5943600" cy="1009015"/>
+            <wp:effectExtent l="38100" t="38100" r="38100" b="38735"/>
+            <wp:docPr id="10" name="Picture 10"/>
+            <wp:cNvGraphicFramePr>
+              <a:graphicFrameLocks xmlns:a="http://schemas.openxmlformats.org/drawingml/2006/main" noChangeAspect="1"/>
+            </wp:cNvGraphicFramePr>
+            <a:graphic xmlns:a="http://schemas.openxmlformats.org/drawingml/2006/main">
+              <a:graphicData uri="http://schemas.openxmlformats.org/drawingml/2006/picture">
+                <pic:pic xmlns:pic="http://schemas.openxmlformats.org/drawingml/2006/picture">
+                  <pic:nvPicPr>
+                    <pic:cNvPr id="10" name="7.2 printing values of HashMap using toString().PNG"/>
+                    <pic:cNvPicPr/>
+                  </pic:nvPicPr>
+                  <pic:blipFill>
+                    <a:blip r:embed="rId15">
+                      <a:extLst>
+                        <a:ext uri="{28A0092B-C50C-407E-A947-70E740481C1C}">
+                          <a14:useLocalDpi xmlns:a14="http://schemas.microsoft.com/office/drawing/2010/main" val="0"/>
+                        </a:ext>
+                      </a:extLst>
+                    </a:blip>
+                    <a:stretch>
+                      <a:fillRect/>
+                    </a:stretch>
+                  </pic:blipFill>
+                  <pic:spPr>
+                    <a:xfrm>
+                      <a:off x="0" y="0"/>
+                      <a:ext cx="5943600" cy="1009015"/>
+                    </a:xfrm>
+                    <a:prstGeom prst="rect">
+                      <a:avLst/>
+                    </a:prstGeom>
+                    <a:ln w="38100">
+                      <a:solidFill>
+                        <a:schemeClr val="tx1"/>
+                      </a:solidFill>
+                    </a:ln>
+                  </pic:spPr>
+                </pic:pic>
+              </a:graphicData>
+            </a:graphic>
+          </wp:inline>
+        </w:drawing>
+      </w:r>
+      <w:r>
+        <w:rPr>
+          <w:noProof/>
+        </w:rPr>
+        <w:drawing>
+          <wp:inline distT="0" distB="0" distL="0" distR="0" wp14:anchorId="4FBEDCE5" wp14:editId="5A15344E">
+            <wp:extent cx="5943600" cy="1010285"/>
+            <wp:effectExtent l="38100" t="38100" r="38100" b="37465"/>
+            <wp:docPr id="11" name="Picture 11"/>
+            <wp:cNvGraphicFramePr>
+              <a:graphicFrameLocks xmlns:a="http://schemas.openxmlformats.org/drawingml/2006/main" noChangeAspect="1"/>
+            </wp:cNvGraphicFramePr>
+            <a:graphic xmlns:a="http://schemas.openxmlformats.org/drawingml/2006/main">
+              <a:graphicData uri="http://schemas.openxmlformats.org/drawingml/2006/picture">
+                <pic:pic xmlns:pic="http://schemas.openxmlformats.org/drawingml/2006/picture">
+                  <pic:nvPicPr>
+                    <pic:cNvPr id="11" name="7.3 printing values sorted by id.PNG"/>
+                    <pic:cNvPicPr/>
+                  </pic:nvPicPr>
+                  <pic:blipFill>
+                    <a:blip r:embed="rId16">
+                      <a:extLst>
+                        <a:ext uri="{28A0092B-C50C-407E-A947-70E740481C1C}">
+                          <a14:useLocalDpi xmlns:a14="http://schemas.microsoft.com/office/drawing/2010/main" val="0"/>
+                        </a:ext>
+                      </a:extLst>
+                    </a:blip>
+                    <a:stretch>
+                      <a:fillRect/>
+                    </a:stretch>
+                  </pic:blipFill>
+                  <pic:spPr>
+                    <a:xfrm>
+                      <a:off x="0" y="0"/>
+                      <a:ext cx="5943600" cy="1010285"/>
+                    </a:xfrm>
+                    <a:prstGeom prst="rect">
+                      <a:avLst/>
+                    </a:prstGeom>
+                    <a:ln w="38100">
+                      <a:solidFill>
+                        <a:schemeClr val="tx1"/>
+                      </a:solidFill>
+                    </a:ln>
+                  </pic:spPr>
+                </pic:pic>
+              </a:graphicData>
+            </a:graphic>
+          </wp:inline>
+        </w:drawing>
+      </w:r>
+      <w:r>
+        <w:rPr>
+          <w:noProof/>
+        </w:rPr>
+        <w:drawing>
+          <wp:inline distT="0" distB="0" distL="0" distR="0" wp14:anchorId="4C529002" wp14:editId="5E254031">
+            <wp:extent cx="5943600" cy="1014095"/>
+            <wp:effectExtent l="38100" t="38100" r="38100" b="33655"/>
+            <wp:docPr id="12" name="Picture 12"/>
+            <wp:cNvGraphicFramePr>
+              <a:graphicFrameLocks xmlns:a="http://schemas.openxmlformats.org/drawingml/2006/main" noChangeAspect="1"/>
+            </wp:cNvGraphicFramePr>
+            <a:graphic xmlns:a="http://schemas.openxmlformats.org/drawingml/2006/main">
+              <a:graphicData uri="http://schemas.openxmlformats.org/drawingml/2006/picture">
+                <pic:pic xmlns:pic="http://schemas.openxmlformats.org/drawingml/2006/picture">
+                  <pic:nvPicPr>
+                    <pic:cNvPr id="12" name="7.4 printing values sorted by bonus.PNG"/>
+                    <pic:cNvPicPr/>
+                  </pic:nvPicPr>
+                  <pic:blipFill>
+                    <a:blip r:embed="rId17">
+                      <a:extLst>
+                        <a:ext uri="{28A0092B-C50C-407E-A947-70E740481C1C}">
+                          <a14:useLocalDpi xmlns:a14="http://schemas.microsoft.com/office/drawing/2010/main" val="0"/>
+                        </a:ext>
+                      </a:extLst>
+                    </a:blip>
+                    <a:stretch>
+                      <a:fillRect/>
+                    </a:stretch>
+                  </pic:blipFill>
+                  <pic:spPr>
+                    <a:xfrm>
+                      <a:off x="0" y="0"/>
+                      <a:ext cx="5943600" cy="1014095"/>
+                    </a:xfrm>
+                    <a:prstGeom prst="rect">
+                      <a:avLst/>
+                    </a:prstGeom>
+                    <a:ln w="38100">
+                      <a:solidFill>
+                        <a:schemeClr val="tx1"/>
+                      </a:solidFill>
+                    </a:ln>
+                  </pic:spPr>
+                </pic:pic>
+              </a:graphicData>
+            </a:graphic>
+          </wp:inline>
+        </w:drawing>
+      </w:r>
+      <w:r>
+        <w:rPr>
+          <w:noProof/>
+        </w:rPr>
+        <w:lastRenderedPageBreak/>
+        <w:drawing>
+          <wp:inline distT="0" distB="0" distL="0" distR="0" wp14:anchorId="198841FB" wp14:editId="527C6249">
+            <wp:extent cx="5943600" cy="951865"/>
+            <wp:effectExtent l="38100" t="38100" r="38100" b="38735"/>
+            <wp:docPr id="13" name="Picture 13"/>
+            <wp:cNvGraphicFramePr>
+              <a:graphicFrameLocks xmlns:a="http://schemas.openxmlformats.org/drawingml/2006/main" noChangeAspect="1"/>
+            </wp:cNvGraphicFramePr>
+            <a:graphic xmlns:a="http://schemas.openxmlformats.org/drawingml/2006/main">
+              <a:graphicData uri="http://schemas.openxmlformats.org/drawingml/2006/picture">
+                <pic:pic xmlns:pic="http://schemas.openxmlformats.org/drawingml/2006/picture">
+                  <pic:nvPicPr>
+                    <pic:cNvPr id="13" name="7.5 priting values sorted by doBonustax.PNG"/>
+                    <pic:cNvPicPr/>
+                  </pic:nvPicPr>
+                  <pic:blipFill>
+                    <a:blip r:embed="rId18">
+                      <a:extLst>
+                        <a:ext uri="{28A0092B-C50C-407E-A947-70E740481C1C}">
+                          <a14:useLocalDpi xmlns:a14="http://schemas.microsoft.com/office/drawing/2010/main" val="0"/>
+                        </a:ext>
+                      </a:extLst>
+                    </a:blip>
+                    <a:stretch>
+                      <a:fillRect/>
+                    </a:stretch>
+                  </pic:blipFill>
+                  <pic:spPr>
+                    <a:xfrm>
+                      <a:off x="0" y="0"/>
+                      <a:ext cx="5943600" cy="951865"/>
+                    </a:xfrm>
+                    <a:prstGeom prst="rect">
+                      <a:avLst/>
+                    </a:prstGeom>
+                    <a:ln w="38100">
+                      <a:solidFill>
+                        <a:schemeClr val="tx1"/>
+                      </a:solidFill>
+                    </a:ln>
+                  </pic:spPr>
+                </pic:pic>
+              </a:graphicData>
+            </a:graphic>
+          </wp:inline>
+        </w:drawing>
+      </w:r>
+      <w:r>
+        <w:rPr>
+          <w:noProof/>
+        </w:rPr>
+        <w:drawing>
+          <wp:inline distT="0" distB="0" distL="0" distR="0" wp14:anchorId="2AFED7C6" wp14:editId="69623C07">
+            <wp:extent cx="5943600" cy="955675"/>
+            <wp:effectExtent l="38100" t="38100" r="38100" b="34925"/>
+            <wp:docPr id="14" name="Picture 14"/>
+            <wp:cNvGraphicFramePr>
+              <a:graphicFrameLocks xmlns:a="http://schemas.openxmlformats.org/drawingml/2006/main" noChangeAspect="1"/>
+            </wp:cNvGraphicFramePr>
+            <a:graphic xmlns:a="http://schemas.openxmlformats.org/drawingml/2006/main">
+              <a:graphicData uri="http://schemas.openxmlformats.org/drawingml/2006/picture">
+                <pic:pic xmlns:pic="http://schemas.openxmlformats.org/drawingml/2006/picture">
+                  <pic:nvPicPr>
+                    <pic:cNvPr id="14" name="7.6 sorted by salary.PNG"/>
+                    <pic:cNvPicPr/>
+                  </pic:nvPicPr>
+                  <pic:blipFill>
+                    <a:blip r:embed="rId19">
+                      <a:extLst>
+                        <a:ext uri="{28A0092B-C50C-407E-A947-70E740481C1C}">
+                          <a14:useLocalDpi xmlns:a14="http://schemas.microsoft.com/office/drawing/2010/main" val="0"/>
+                        </a:ext>
+                      </a:extLst>
+                    </a:blip>
+                    <a:stretch>
+                      <a:fillRect/>
+                    </a:stretch>
+                  </pic:blipFill>
+                  <pic:spPr>
+                    <a:xfrm>
+                      <a:off x="0" y="0"/>
+                      <a:ext cx="5943600" cy="955675"/>
+                    </a:xfrm>
+                    <a:prstGeom prst="rect">
+                      <a:avLst/>
+                    </a:prstGeom>
+                    <a:ln w="38100">
+                      <a:solidFill>
+                        <a:schemeClr val="tx1"/>
+                      </a:solidFill>
+                    </a:ln>
+                  </pic:spPr>
+                </pic:pic>
+              </a:graphicData>
+            </a:graphic>
+          </wp:inline>
+        </w:drawing>
+      </w:r>
+      <w:r>
+        <w:rPr>
+          <w:noProof/>
+        </w:rPr>
+        <w:drawing>
+          <wp:inline distT="0" distB="0" distL="0" distR="0" wp14:anchorId="2F54F081" wp14:editId="12BF67C9">
+            <wp:extent cx="5943600" cy="977900"/>
+            <wp:effectExtent l="38100" t="38100" r="38100" b="31750"/>
+            <wp:docPr id="15" name="Picture 15"/>
+            <wp:cNvGraphicFramePr>
+              <a:graphicFrameLocks xmlns:a="http://schemas.openxmlformats.org/drawingml/2006/main" noChangeAspect="1"/>
+            </wp:cNvGraphicFramePr>
+            <a:graphic xmlns:a="http://schemas.openxmlformats.org/drawingml/2006/main">
+              <a:graphicData uri="http://schemas.openxmlformats.org/drawingml/2006/picture">
+                <pic:pic xmlns:pic="http://schemas.openxmlformats.org/drawingml/2006/picture">
+                  <pic:nvPicPr>
+                    <pic:cNvPr id="15" name="7.7 sorted by lname.PNG"/>
+                    <pic:cNvPicPr/>
+                  </pic:nvPicPr>
+                  <pic:blipFill>
+                    <a:blip r:embed="rId20">
+                      <a:extLst>
+                        <a:ext uri="{28A0092B-C50C-407E-A947-70E740481C1C}">
+                          <a14:useLocalDpi xmlns:a14="http://schemas.microsoft.com/office/drawing/2010/main" val="0"/>
+                        </a:ext>
+                      </a:extLst>
+                    </a:blip>
+                    <a:stretch>
+                      <a:fillRect/>
+                    </a:stretch>
+                  </pic:blipFill>
+                  <pic:spPr>
+                    <a:xfrm>
+                      <a:off x="0" y="0"/>
+                      <a:ext cx="5943600" cy="977900"/>
+                    </a:xfrm>
+                    <a:prstGeom prst="rect">
+                      <a:avLst/>
+                    </a:prstGeom>
+                    <a:ln w="38100">
+                      <a:solidFill>
+                        <a:schemeClr val="tx1"/>
+                      </a:solidFill>
+                    </a:ln>
+                  </pic:spPr>
+                </pic:pic>
+              </a:graphicData>
+            </a:graphic>
+          </wp:inline>
+        </w:drawing>
+      </w:r>
+      <w:r>
+        <w:rPr>
+          <w:noProof/>
+        </w:rPr>
+        <w:drawing>
+          <wp:inline distT="0" distB="0" distL="0" distR="0" wp14:anchorId="72DA66FE" wp14:editId="7C9E2D86">
+            <wp:extent cx="5943600" cy="954405"/>
+            <wp:effectExtent l="38100" t="38100" r="38100" b="36195"/>
+            <wp:docPr id="16" name="Picture 16"/>
+            <wp:cNvGraphicFramePr>
+              <a:graphicFrameLocks xmlns:a="http://schemas.openxmlformats.org/drawingml/2006/main" noChangeAspect="1"/>
+            </wp:cNvGraphicFramePr>
+            <a:graphic xmlns:a="http://schemas.openxmlformats.org/drawingml/2006/main">
+              <a:graphicData uri="http://schemas.openxmlformats.org/drawingml/2006/picture">
+                <pic:pic xmlns:pic="http://schemas.openxmlformats.org/drawingml/2006/picture">
+                  <pic:nvPicPr>
+                    <pic:cNvPr id="16" name="7.8 sorted by lname reverse.PNG"/>
+                    <pic:cNvPicPr/>
+                  </pic:nvPicPr>
+                  <pic:blipFill>
+                    <a:blip r:embed="rId21">
+                      <a:extLst>
+                        <a:ext uri="{28A0092B-C50C-407E-A947-70E740481C1C}">
+                          <a14:useLocalDpi xmlns:a14="http://schemas.microsoft.com/office/drawing/2010/main" val="0"/>
+                        </a:ext>
+                      </a:extLst>
+                    </a:blip>
+                    <a:stretch>
+                      <a:fillRect/>
+                    </a:stretch>
+                  </pic:blipFill>
+                  <pic:spPr>
+                    <a:xfrm>
+                      <a:off x="0" y="0"/>
+                      <a:ext cx="5943600" cy="954405"/>
+                    </a:xfrm>
+                    <a:prstGeom prst="rect">
+                      <a:avLst/>
+                    </a:prstGeom>
+                    <a:ln w="38100">
+                      <a:solidFill>
+                        <a:schemeClr val="tx1"/>
+                      </a:solidFill>
+                    </a:ln>
+                  </pic:spPr>
+                </pic:pic>
+              </a:graphicData>
+            </a:graphic>
+          </wp:inline>
+        </w:drawing>
+      </w:r>
+      <w:r>
+        <w:rPr>
+          <w:noProof/>
+        </w:rPr>
+        <w:drawing>
+          <wp:inline distT="0" distB="0" distL="0" distR="0" wp14:anchorId="4A5D1D76" wp14:editId="4DD0C97D">
+            <wp:extent cx="5943600" cy="381000"/>
+            <wp:effectExtent l="38100" t="38100" r="38100" b="38100"/>
+            <wp:docPr id="17" name="Picture 17"/>
+            <wp:cNvGraphicFramePr>
+              <a:graphicFrameLocks xmlns:a="http://schemas.openxmlformats.org/drawingml/2006/main" noChangeAspect="1"/>
+            </wp:cNvGraphicFramePr>
+            <a:graphic xmlns:a="http://schemas.openxmlformats.org/drawingml/2006/main">
+              <a:graphicData uri="http://schemas.openxmlformats.org/drawingml/2006/picture">
+                <pic:pic xmlns:pic="http://schemas.openxmlformats.org/drawingml/2006/picture">
+                  <pic:nvPicPr>
+                    <pic:cNvPr id="17" name="7.9 Max Faculty bonux.PNG"/>
+                    <pic:cNvPicPr/>
+                  </pic:nvPicPr>
+                  <pic:blipFill>
+                    <a:blip r:embed="rId22">
+                      <a:extLst>
+                        <a:ext uri="{28A0092B-C50C-407E-A947-70E740481C1C}">
+                          <a14:useLocalDpi xmlns:a14="http://schemas.microsoft.com/office/drawing/2010/main" val="0"/>
+                        </a:ext>
+                      </a:extLst>
+                    </a:blip>
+                    <a:stretch>
+                      <a:fillRect/>
+                    </a:stretch>
+                  </pic:blipFill>
+                  <pic:spPr>
+                    <a:xfrm>
+                      <a:off x="0" y="0"/>
+                      <a:ext cx="5943600" cy="381000"/>
+                    </a:xfrm>
+                    <a:prstGeom prst="rect">
+                      <a:avLst/>
+                    </a:prstGeom>
+                    <a:ln w="38100">
+                      <a:solidFill>
+                        <a:schemeClr val="tx1"/>
+                      </a:solidFill>
+                    </a:ln>
+                  </pic:spPr>
+                </pic:pic>
+              </a:graphicData>
+            </a:graphic>
+          </wp:inline>
+        </w:drawing>
+      </w:r>
+      <w:r>
+        <w:rPr>
+          <w:noProof/>
+        </w:rPr>
+        <w:drawing>
+          <wp:inline distT="0" distB="0" distL="0" distR="0" wp14:anchorId="6C6904A6" wp14:editId="6A16371D">
+            <wp:extent cx="5943600" cy="397510"/>
+            <wp:effectExtent l="38100" t="38100" r="38100" b="40640"/>
+            <wp:docPr id="18" name="Picture 18"/>
+            <wp:cNvGraphicFramePr>
+              <a:graphicFrameLocks xmlns:a="http://schemas.openxmlformats.org/drawingml/2006/main" noChangeAspect="1"/>
+            </wp:cNvGraphicFramePr>
+            <a:graphic xmlns:a="http://schemas.openxmlformats.org/drawingml/2006/main">
+              <a:graphicData uri="http://schemas.openxmlformats.org/drawingml/2006/picture">
+                <pic:pic xmlns:pic="http://schemas.openxmlformats.org/drawingml/2006/picture">
+                  <pic:nvPicPr>
+                    <pic:cNvPr id="18" name="7.10 filter Smith.PNG"/>
+                    <pic:cNvPicPr/>
+                  </pic:nvPicPr>
+                  <pic:blipFill>
+                    <a:blip r:embed="rId23">
+                      <a:extLst>
+                        <a:ext uri="{28A0092B-C50C-407E-A947-70E740481C1C}">
+                          <a14:useLocalDpi xmlns:a14="http://schemas.microsoft.com/office/drawing/2010/main" val="0"/>
+                        </a:ext>
+                      </a:extLst>
+                    </a:blip>
+                    <a:stretch>
+                      <a:fillRect/>
+                    </a:stretch>
+                  </pic:blipFill>
+                  <pic:spPr>
+                    <a:xfrm>
+                      <a:off x="0" y="0"/>
+                      <a:ext cx="5943600" cy="397510"/>
+                    </a:xfrm>
+                    <a:prstGeom prst="rect">
+                      <a:avLst/>
+                    </a:prstGeom>
+                    <a:ln w="38100">
+                      <a:solidFill>
+                        <a:schemeClr val="tx1"/>
+                      </a:solidFill>
+                    </a:ln>
+                  </pic:spPr>
+                </pic:pic>
+              </a:graphicData>
+            </a:graphic>
+          </wp:inline>
+        </w:drawing>
+      </w:r>
+      <w:bookmarkStart w:id="0" w:name="_GoBack"/>
+      <w:r>
+        <w:rPr>
+          <w:noProof/>
+        </w:rPr>
+        <w:drawing>
+          <wp:inline distT="0" distB="0" distL="0" distR="0" wp14:anchorId="5B05A1E9" wp14:editId="79C43F23">
+            <wp:extent cx="5943600" cy="753745"/>
+            <wp:effectExtent l="38100" t="38100" r="38100" b="46355"/>
+            <wp:docPr id="19" name="Picture 19"/>
+            <wp:cNvGraphicFramePr>
+              <a:graphicFrameLocks xmlns:a="http://schemas.openxmlformats.org/drawingml/2006/main" noChangeAspect="1"/>
+            </wp:cNvGraphicFramePr>
+            <a:graphic xmlns:a="http://schemas.openxmlformats.org/drawingml/2006/main">
+              <a:graphicData uri="http://schemas.openxmlformats.org/drawingml/2006/picture">
+                <pic:pic xmlns:pic="http://schemas.openxmlformats.org/drawingml/2006/picture">
+                  <pic:nvPicPr>
+                    <pic:cNvPr id="19" name="7.11 filter bonus 1.5.PNG"/>
+                    <pic:cNvPicPr/>
+                  </pic:nvPicPr>
+                  <pic:blipFill>
+                    <a:blip r:embed="rId24">
+                      <a:extLst>
+                        <a:ext uri="{28A0092B-C50C-407E-A947-70E740481C1C}">
+                          <a14:useLocalDpi xmlns:a14="http://schemas.microsoft.com/office/drawing/2010/main" val="0"/>
+                        </a:ext>
+                      </a:extLst>
+                    </a:blip>
+                    <a:stretch>
+                      <a:fillRect/>
+                    </a:stretch>
+                  </pic:blipFill>
+                  <pic:spPr>
+                    <a:xfrm>
+                      <a:off x="0" y="0"/>
+                      <a:ext cx="5943600" cy="753745"/>
+                    </a:xfrm>
+                    <a:prstGeom prst="rect">
+                      <a:avLst/>
+                    </a:prstGeom>
+                    <a:ln w="38100">
+                      <a:solidFill>
+                        <a:schemeClr val="tx1"/>
+                      </a:solidFill>
+                    </a:ln>
+                  </pic:spPr>
+                </pic:pic>
+              </a:graphicData>
+            </a:graphic>
+          </wp:inline>
+        </w:drawing>
+      </w:r>
+      <w:bookmarkEnd w:id="0"/>
     </w:p>
     <w:p/>
     <w:sectPr>
@@ -1456,7 +2014,7 @@
 </file>
 
 <file path=customXml/itemProps1.xml><?xml version="1.0" encoding="utf-8"?>
-<ds:datastoreItem xmlns:ds="http://schemas.openxmlformats.org/officeDocument/2006/customXml" ds:itemID="{E3BF10CE-E8D0-4457-9D45-91D9889FD48E}">
+<ds:datastoreItem xmlns:ds="http://schemas.openxmlformats.org/officeDocument/2006/customXml" ds:itemID="{8756A0D6-30FB-473B-AB0C-7309176608CF}">
   <ds:schemaRefs>
     <ds:schemaRef ds:uri="http://schemas.openxmlformats.org/officeDocument/2006/bibliography"/>
   </ds:schemaRefs>

</xml_diff>